<commit_message>
In this commit I've laid the foundation for the project by designing the key views and wiring them to URLS. I'm yet to design the templates and other frontend resources as I want to implement the knowledge gained from the UI/UX course in the project. Stay Jiggy
</commit_message>
<xml_diff>
--- a/UI-UX/User Persona.docx
+++ b/UI-UX/User Persona.docx
@@ -7,6 +7,11 @@
         <w:t>User Persona</w:t>
       </w:r>
     </w:p>
+    <w:p>
+      <w:r>
+        <w:t>Different personas – e.g one for returning customer and one for new customer</w:t>
+      </w:r>
+    </w:p>
     <w:p/>
     <w:p>
       <w:r>
@@ -20,15 +25,7 @@
     </w:p>
     <w:p>
       <w:r>
-        <w:t xml:space="preserve">Tech </w:t>
-      </w:r>
-      <w:proofErr w:type="spellStart"/>
-      <w:r>
-        <w:t>Savy</w:t>
-      </w:r>
-      <w:proofErr w:type="spellEnd"/>
-      <w:r>
-        <w:t xml:space="preserve"> – Medium</w:t>
+        <w:t>Tech Savy – Medium</w:t>
       </w:r>
     </w:p>
     <w:p>
@@ -144,7 +141,6 @@
     <w:p/>
     <w:p>
       <w:r>
-        <w:lastRenderedPageBreak/>
         <w:t xml:space="preserve">Scenarios - </w:t>
       </w:r>
       <w:r>
@@ -161,13 +157,8 @@
         <w:t>Booking for a private event</w:t>
       </w:r>
       <w:r>
-        <w:t xml:space="preserve"> – parents, </w:t>
-      </w:r>
-      <w:proofErr w:type="spellStart"/>
-      <w:r>
-        <w:t>eventerpreneurs</w:t>
-      </w:r>
-      <w:proofErr w:type="spellEnd"/>
+        <w:t xml:space="preserve"> – parents, eventerpreneurs</w:t>
+      </w:r>
     </w:p>
     <w:p>
       <w:r>
@@ -176,6 +167,21 @@
       <w:r>
         <w:tab/>
         <w:t>Shopping for artworks</w:t>
+      </w:r>
+    </w:p>
+    <w:p>
+      <w:pPr>
+        <w:pStyle w:val="ListParagraph"/>
+        <w:numPr>
+          <w:ilvl w:val="0"/>
+          <w:numId w:val="1"/>
+        </w:numPr>
+      </w:pPr>
+      <w:r>
+        <w:t>Draw up a scenario map</w:t>
+      </w:r>
+      <w:r>
+        <w:t xml:space="preserve"> – actor, motivator, intention, action, resolution</w:t>
       </w:r>
     </w:p>
     <w:p/>
@@ -214,76 +220,44 @@
       </w:r>
       <w:r>
         <w:tab/>
-      </w:r>
-      <w:proofErr w:type="spellStart"/>
-      <w:r>
-        <w:t>Mrs</w:t>
-      </w:r>
-      <w:proofErr w:type="spellEnd"/>
-      <w:r>
-        <w:t xml:space="preserve"> </w:t>
-      </w:r>
-      <w:proofErr w:type="spellStart"/>
-      <w:r>
-        <w:t>Sa’aadatu</w:t>
-      </w:r>
-      <w:proofErr w:type="spellEnd"/>
-    </w:p>
-    <w:p>
-      <w:r>
-        <w:tab/>
-      </w:r>
-      <w:r>
-        <w:tab/>
-      </w:r>
-      <w:r>
-        <w:tab/>
-      </w:r>
-      <w:proofErr w:type="spellStart"/>
-      <w:r>
-        <w:t>Sopht</w:t>
-      </w:r>
-      <w:proofErr w:type="spellEnd"/>
-      <w:r>
-        <w:t xml:space="preserve"> </w:t>
-      </w:r>
-      <w:proofErr w:type="spellStart"/>
-      <w:r>
-        <w:t>Cousine</w:t>
-      </w:r>
-      <w:proofErr w:type="spellEnd"/>
-    </w:p>
-    <w:p>
-      <w:r>
-        <w:tab/>
-      </w:r>
-      <w:r>
-        <w:tab/>
-      </w:r>
-      <w:r>
-        <w:tab/>
-      </w:r>
-      <w:proofErr w:type="spellStart"/>
-      <w:r>
+        <w:t>Mrs Sa’aadatu</w:t>
+      </w:r>
+    </w:p>
+    <w:p>
+      <w:r>
+        <w:tab/>
+      </w:r>
+      <w:r>
+        <w:tab/>
+      </w:r>
+      <w:r>
+        <w:tab/>
+        <w:t>Sopht Cousine</w:t>
+      </w:r>
+    </w:p>
+    <w:p>
+      <w:r>
+        <w:tab/>
+      </w:r>
+      <w:r>
+        <w:tab/>
+      </w:r>
+      <w:r>
+        <w:tab/>
         <w:t>Queeneth</w:t>
       </w:r>
-      <w:proofErr w:type="spellEnd"/>
-    </w:p>
-    <w:p>
-      <w:r>
-        <w:tab/>
-      </w:r>
-      <w:r>
-        <w:tab/>
-      </w:r>
-      <w:r>
-        <w:tab/>
-      </w:r>
-      <w:proofErr w:type="spellStart"/>
-      <w:r>
+    </w:p>
+    <w:p>
+      <w:r>
+        <w:tab/>
+      </w:r>
+      <w:r>
+        <w:tab/>
+      </w:r>
+      <w:r>
+        <w:tab/>
         <w:t>Ezi</w:t>
       </w:r>
-      <w:proofErr w:type="spellEnd"/>
     </w:p>
     <w:p>
       <w:r>
@@ -306,12 +280,8 @@
       </w:r>
       <w:r>
         <w:tab/>
-      </w:r>
-      <w:proofErr w:type="spellStart"/>
-      <w:r>
         <w:t>Abutu</w:t>
       </w:r>
-      <w:proofErr w:type="spellEnd"/>
     </w:p>
     <w:p>
       <w:r>
@@ -334,12 +304,8 @@
       </w:r>
       <w:r>
         <w:tab/>
-      </w:r>
-      <w:proofErr w:type="spellStart"/>
-      <w:r>
         <w:t>Ene</w:t>
       </w:r>
-      <w:proofErr w:type="spellEnd"/>
     </w:p>
     <w:sectPr>
       <w:pgSz w:w="12240" w:h="15840"/>
@@ -349,6 +315,126 @@
     </w:sectPr>
   </w:body>
 </w:document>
+</file>
+
+<file path=word/numbering.xml><?xml version="1.0" encoding="utf-8"?>
+<w:numbering xmlns:wpc="http://schemas.microsoft.com/office/word/2010/wordprocessingCanvas" xmlns:cx="http://schemas.microsoft.com/office/drawing/2014/chartex" xmlns:cx1="http://schemas.microsoft.com/office/drawing/2015/9/8/chartex" xmlns:cx2="http://schemas.microsoft.com/office/drawing/2015/10/21/chartex" xmlns:cx3="http://schemas.microsoft.com/office/drawing/2016/5/9/chartex" xmlns:cx4="http://schemas.microsoft.com/office/drawing/2016/5/10/chartex" xmlns:cx5="http://schemas.microsoft.com/office/drawing/2016/5/11/chartex" xmlns:cx6="http://schemas.microsoft.com/office/drawing/2016/5/12/chartex" xmlns:cx7="http://schemas.microsoft.com/office/drawing/2016/5/13/chartex" xmlns:cx8="http://schemas.microsoft.com/office/drawing/2016/5/14/chartex" xmlns:mc="http://schemas.openxmlformats.org/markup-compatibility/2006" xmlns:aink="http://schemas.microsoft.com/office/drawing/2016/ink" xmlns:am3d="http://schemas.microsoft.com/office/drawing/2017/model3d" xmlns:o="urn:schemas-microsoft-com:office:office" xmlns:oel="http://schemas.microsoft.com/office/2019/extlst" xmlns:r="http://schemas.openxmlformats.org/officeDocument/2006/relationships" xmlns:m="http://schemas.openxmlformats.org/officeDocument/2006/math" xmlns:v="urn:schemas-microsoft-com:vml" xmlns:wp14="http://schemas.microsoft.com/office/word/2010/wordprocessingDrawing" xmlns:wp="http://schemas.openxmlformats.org/drawingml/2006/wordprocessingDrawing" xmlns:w10="urn:schemas-microsoft-com:office:word" xmlns:w="http://schemas.openxmlformats.org/wordprocessingml/2006/main" xmlns:w14="http://schemas.microsoft.com/office/word/2010/wordml" xmlns:w15="http://schemas.microsoft.com/office/word/2012/wordml" xmlns:w16cex="http://schemas.microsoft.com/office/word/2018/wordml/cex" xmlns:w16cid="http://schemas.microsoft.com/office/word/2016/wordml/cid" xmlns:w16="http://schemas.microsoft.com/office/word/2018/wordml" xmlns:w16du="http://schemas.microsoft.com/office/word/2023/wordml/word16du" xmlns:w16sdtdh="http://schemas.microsoft.com/office/word/2020/wordml/sdtdatahash" xmlns:w16se="http://schemas.microsoft.com/office/word/2015/wordml/symex" xmlns:wpg="http://schemas.microsoft.com/office/word/2010/wordprocessingGroup" xmlns:wpi="http://schemas.microsoft.com/office/word/2010/wordprocessingInk" xmlns:wne="http://schemas.microsoft.com/office/word/2006/wordml" xmlns:wps="http://schemas.microsoft.com/office/word/2010/wordprocessingShape" mc:Ignorable="w14 w15 w16se w16cid w16 w16cex w16sdtdh wp14">
+  <w:abstractNum w:abstractNumId="0" w15:restartNumberingAfterBreak="0">
+    <w:nsid w:val="7D864918"/>
+    <w:multiLevelType w:val="hybridMultilevel"/>
+    <w:tmpl w:val="AAEA4506"/>
+    <w:lvl w:ilvl="0" w:tplc="94C84342">
+      <w:numFmt w:val="bullet"/>
+      <w:lvlText w:val=""/>
+      <w:lvlJc w:val="left"/>
+      <w:pPr>
+        <w:ind w:left="720" w:hanging="360"/>
+      </w:pPr>
+      <w:rPr>
+        <w:rFonts w:ascii="Symbol" w:eastAsiaTheme="minorHAnsi" w:hAnsi="Symbol" w:cstheme="minorBidi" w:hint="default"/>
+      </w:rPr>
+    </w:lvl>
+    <w:lvl w:ilvl="1" w:tplc="20000003" w:tentative="1">
+      <w:start w:val="1"/>
+      <w:numFmt w:val="bullet"/>
+      <w:lvlText w:val="o"/>
+      <w:lvlJc w:val="left"/>
+      <w:pPr>
+        <w:ind w:left="1440" w:hanging="360"/>
+      </w:pPr>
+      <w:rPr>
+        <w:rFonts w:ascii="Courier New" w:hAnsi="Courier New" w:cs="Courier New" w:hint="default"/>
+      </w:rPr>
+    </w:lvl>
+    <w:lvl w:ilvl="2" w:tplc="20000005" w:tentative="1">
+      <w:start w:val="1"/>
+      <w:numFmt w:val="bullet"/>
+      <w:lvlText w:val=""/>
+      <w:lvlJc w:val="left"/>
+      <w:pPr>
+        <w:ind w:left="2160" w:hanging="360"/>
+      </w:pPr>
+      <w:rPr>
+        <w:rFonts w:ascii="Wingdings" w:hAnsi="Wingdings" w:hint="default"/>
+      </w:rPr>
+    </w:lvl>
+    <w:lvl w:ilvl="3" w:tplc="20000001" w:tentative="1">
+      <w:start w:val="1"/>
+      <w:numFmt w:val="bullet"/>
+      <w:lvlText w:val=""/>
+      <w:lvlJc w:val="left"/>
+      <w:pPr>
+        <w:ind w:left="2880" w:hanging="360"/>
+      </w:pPr>
+      <w:rPr>
+        <w:rFonts w:ascii="Symbol" w:hAnsi="Symbol" w:hint="default"/>
+      </w:rPr>
+    </w:lvl>
+    <w:lvl w:ilvl="4" w:tplc="20000003" w:tentative="1">
+      <w:start w:val="1"/>
+      <w:numFmt w:val="bullet"/>
+      <w:lvlText w:val="o"/>
+      <w:lvlJc w:val="left"/>
+      <w:pPr>
+        <w:ind w:left="3600" w:hanging="360"/>
+      </w:pPr>
+      <w:rPr>
+        <w:rFonts w:ascii="Courier New" w:hAnsi="Courier New" w:cs="Courier New" w:hint="default"/>
+      </w:rPr>
+    </w:lvl>
+    <w:lvl w:ilvl="5" w:tplc="20000005" w:tentative="1">
+      <w:start w:val="1"/>
+      <w:numFmt w:val="bullet"/>
+      <w:lvlText w:val=""/>
+      <w:lvlJc w:val="left"/>
+      <w:pPr>
+        <w:ind w:left="4320" w:hanging="360"/>
+      </w:pPr>
+      <w:rPr>
+        <w:rFonts w:ascii="Wingdings" w:hAnsi="Wingdings" w:hint="default"/>
+      </w:rPr>
+    </w:lvl>
+    <w:lvl w:ilvl="6" w:tplc="20000001" w:tentative="1">
+      <w:start w:val="1"/>
+      <w:numFmt w:val="bullet"/>
+      <w:lvlText w:val=""/>
+      <w:lvlJc w:val="left"/>
+      <w:pPr>
+        <w:ind w:left="5040" w:hanging="360"/>
+      </w:pPr>
+      <w:rPr>
+        <w:rFonts w:ascii="Symbol" w:hAnsi="Symbol" w:hint="default"/>
+      </w:rPr>
+    </w:lvl>
+    <w:lvl w:ilvl="7" w:tplc="20000003" w:tentative="1">
+      <w:start w:val="1"/>
+      <w:numFmt w:val="bullet"/>
+      <w:lvlText w:val="o"/>
+      <w:lvlJc w:val="left"/>
+      <w:pPr>
+        <w:ind w:left="5760" w:hanging="360"/>
+      </w:pPr>
+      <w:rPr>
+        <w:rFonts w:ascii="Courier New" w:hAnsi="Courier New" w:cs="Courier New" w:hint="default"/>
+      </w:rPr>
+    </w:lvl>
+    <w:lvl w:ilvl="8" w:tplc="20000005" w:tentative="1">
+      <w:start w:val="1"/>
+      <w:numFmt w:val="bullet"/>
+      <w:lvlText w:val=""/>
+      <w:lvlJc w:val="left"/>
+      <w:pPr>
+        <w:ind w:left="6480" w:hanging="360"/>
+      </w:pPr>
+      <w:rPr>
+        <w:rFonts w:ascii="Wingdings" w:hAnsi="Wingdings" w:hint="default"/>
+      </w:rPr>
+    </w:lvl>
+  </w:abstractNum>
+  <w:num w:numId="1" w16cid:durableId="1838500897">
+    <w:abstractNumId w:val="0"/>
+  </w:num>
+</w:numbering>
 </file>
 
 <file path=word/styles.xml><?xml version="1.0" encoding="utf-8"?>
@@ -779,6 +865,17 @@
     <w:semiHidden/>
     <w:unhideWhenUsed/>
   </w:style>
+  <w:style w:type="paragraph" w:styleId="ListParagraph">
+    <w:name w:val="List Paragraph"/>
+    <w:basedOn w:val="Normal"/>
+    <w:uiPriority w:val="34"/>
+    <w:qFormat/>
+    <w:rsid w:val="00CC594E"/>
+    <w:pPr>
+      <w:ind w:left="720"/>
+      <w:contextualSpacing/>
+    </w:pPr>
+  </w:style>
 </w:styles>
 </file>
 

</xml_diff>